<commit_message>
Ecriture du bilan rapport
</commit_message>
<xml_diff>
--- a/Rapport du projet de groupe HODOR.docx
+++ b/Rapport du projet de groupe HODOR.docx
@@ -1673,6 +1673,7 @@
       <w:r>
         <w:t>sur un réseau WiFi local mettant en communication notre ESP avec Raspberry Pi. Nous nous sommes rapidement aperçut que du point de vue de la sécurité, l’utilisation d’un broker laisse à désirer. En effet la sécurité de l’échange se base sur l’utilisation d’un jeu d’</w:t>
       </w:r>
+      <w:proofErr w:type="spellStart"/>
       <w:r>
         <w:rPr>
           <w:b/>
@@ -1680,9 +1681,11 @@
         </w:rPr>
         <w:t>users</w:t>
       </w:r>
+      <w:proofErr w:type="spellEnd"/>
       <w:r>
         <w:t xml:space="preserve"> et de </w:t>
       </w:r>
+      <w:proofErr w:type="spellStart"/>
       <w:r>
         <w:rPr>
           <w:b/>
@@ -1690,6 +1693,7 @@
         </w:rPr>
         <w:t>passwords</w:t>
       </w:r>
+      <w:proofErr w:type="spellEnd"/>
       <w:r>
         <w:t xml:space="preserve"> pour limiter l’accès à un ou des topics MQTT. Quiconque ayant accès à ces informations peut alors souscrire et publier au topic sur lequel sont échangés les clés UID lue en RFID d’où notre volonté de « chiffrer » l’échange et par la même occasion d’approfondir nos connaissances en ce qui concerne la manipulation des types de données dans la programmation bas niveau des Arduino.</w:t>
       </w:r>
@@ -2306,8 +2310,9 @@
           <w:i/>
           <w:iCs/>
         </w:rPr>
-        <w:t>Fichier LECT_RFID.ino</w:t>
-      </w:r>
+        <w:t xml:space="preserve">Fichier </w:t>
+      </w:r>
+      <w:proofErr w:type="spellStart"/>
       <w:r>
         <w:rPr>
           <w:b/>
@@ -2315,8 +2320,9 @@
           <w:i/>
           <w:iCs/>
         </w:rPr>
-        <w:t xml:space="preserve"> </w:t>
-      </w:r>
+        <w:t>LECT_RFID.ino</w:t>
+      </w:r>
+      <w:proofErr w:type="spellEnd"/>
       <w:r>
         <w:rPr>
           <w:b/>
@@ -2324,6 +2330,15 @@
           <w:i/>
           <w:iCs/>
         </w:rPr>
+        <w:t xml:space="preserve"> </w:t>
+      </w:r>
+      <w:r>
+        <w:rPr>
+          <w:b/>
+          <w:bCs/>
+          <w:i/>
+          <w:iCs/>
+        </w:rPr>
         <w:t>:</w:t>
       </w:r>
     </w:p>
@@ -2332,7 +2347,15 @@
         <w:ind w:firstLine="720"/>
       </w:pPr>
       <w:r>
-        <w:t xml:space="preserve">Connexion au broker MQTT, lecture RFID, chiffrage et envoi de l’UID lue vers le Raspberry Pi via le broker MQTT (topic : « guizard/hodor/uid »). </w:t>
+        <w:t>Connexion au broker MQTT, lecture RFID, chiffrage et envoi de l’UID lue vers le Raspberry Pi via le broker MQTT (topic : « guizard/hodor/</w:t>
+      </w:r>
+      <w:proofErr w:type="spellStart"/>
+      <w:r>
+        <w:t>uid</w:t>
+      </w:r>
+      <w:proofErr w:type="spellEnd"/>
+      <w:r>
+        <w:t xml:space="preserve"> »). </w:t>
       </w:r>
     </w:p>
     <w:p>
@@ -2462,7 +2485,13 @@
     </w:p>
     <w:p>
       <w:r>
-        <w:t xml:space="preserve">Dans un soucis de sécurité et comme cela é déjà été précisé, la clé UID n’est pas transmise en clair via le broker MQTT. </w:t>
+        <w:t xml:space="preserve">Dans </w:t>
+      </w:r>
+      <w:r>
+        <w:t>un souci</w:t>
+      </w:r>
+      <w:r>
+        <w:t xml:space="preserve"> de sécurité et comme cela é déjà été précisé, la clé UID n’est pas transmise en clair via le broker MQTT. </w:t>
       </w:r>
     </w:p>
     <w:p>
@@ -2472,7 +2501,20 @@
     </w:p>
     <w:p>
       <w:r>
-        <w:t>En revanche souhaitant garder une portion variable dans notre trame transmise, nous avons choisis d’intégrer 4 caractères numériques modifiés à chaque loop() de notre Arduino, ce qui donne le genre de trame suivante :</w:t>
+        <w:t xml:space="preserve">En revanche souhaitant garder une portion variable dans notre trame transmise, nous avons choisis d’intégrer 4 caractères numériques modifiés à chaque </w:t>
+      </w:r>
+      <w:proofErr w:type="spellStart"/>
+      <w:proofErr w:type="gramStart"/>
+      <w:r>
+        <w:t>loop</w:t>
+      </w:r>
+      <w:proofErr w:type="spellEnd"/>
+      <w:r>
+        <w:t>(</w:t>
+      </w:r>
+      <w:proofErr w:type="gramEnd"/>
+      <w:r>
+        <w:t>) de notre Arduino, ce qui donne le genre de trame suivante :</w:t>
       </w:r>
     </w:p>
     <w:p>
@@ -2546,8 +2588,13 @@
           <w:numId w:val="16"/>
         </w:numPr>
       </w:pPr>
-      <w:r>
-        <w:t>PubSubClient.h : Permet la souscription et la publication via un broker MQTT</w:t>
+      <w:proofErr w:type="spellStart"/>
+      <w:r>
+        <w:t>PubSubClient.h</w:t>
+      </w:r>
+      <w:proofErr w:type="spellEnd"/>
+      <w:r>
+        <w:t> : Permet la souscription et la publication via un broker MQTT</w:t>
       </w:r>
     </w:p>
     <w:p>
@@ -2558,8 +2605,13 @@
           <w:numId w:val="16"/>
         </w:numPr>
       </w:pPr>
-      <w:r>
-        <w:t>SPI.h et MFRC522.h : Permettent la lecture d’une carte/badge RFID pour l’ESP</w:t>
+      <w:proofErr w:type="spellStart"/>
+      <w:r>
+        <w:t>SPI.h</w:t>
+      </w:r>
+      <w:proofErr w:type="spellEnd"/>
+      <w:r>
+        <w:t xml:space="preserve"> et MFRC522.h : Permettent la lecture d’une carte/badge RFID pour l’ESP</w:t>
       </w:r>
     </w:p>
     <w:p/>
@@ -2591,6 +2643,7 @@
         <w:lastRenderedPageBreak/>
         <w:t xml:space="preserve">Fichier </w:t>
       </w:r>
+      <w:proofErr w:type="spellStart"/>
       <w:r>
         <w:rPr>
           <w:b/>
@@ -2609,6 +2662,7 @@
         </w:rPr>
         <w:t>.ino</w:t>
       </w:r>
+      <w:proofErr w:type="spellEnd"/>
       <w:r>
         <w:rPr>
           <w:b/>
@@ -2838,8 +2892,13 @@
           <w:u w:val="single"/>
         </w:rPr>
       </w:pPr>
-      <w:r>
-        <w:t>Servo.h : Permet l’utilisation d’un servo moteur via une instance de Servo</w:t>
+      <w:proofErr w:type="spellStart"/>
+      <w:r>
+        <w:t>Servo.h</w:t>
+      </w:r>
+      <w:proofErr w:type="spellEnd"/>
+      <w:r>
+        <w:t> : Permet l’utilisation d’un servo moteur via une instance de Servo</w:t>
       </w:r>
     </w:p>
     <w:p>
@@ -2877,6 +2936,7 @@
         <w:lastRenderedPageBreak/>
         <w:t xml:space="preserve">Fichier </w:t>
       </w:r>
+      <w:proofErr w:type="spellStart"/>
       <w:r>
         <w:rPr>
           <w:b/>
@@ -2884,8 +2944,9 @@
           <w:i/>
           <w:iCs/>
         </w:rPr>
-        <w:t xml:space="preserve">doorStatusBLE.ino </w:t>
-      </w:r>
+        <w:t>doorStatusBLE.ino</w:t>
+      </w:r>
+      <w:proofErr w:type="spellEnd"/>
       <w:r>
         <w:rPr>
           <w:b/>
@@ -2893,6 +2954,15 @@
           <w:i/>
           <w:iCs/>
         </w:rPr>
+        <w:t xml:space="preserve"> </w:t>
+      </w:r>
+      <w:r>
+        <w:rPr>
+          <w:b/>
+          <w:bCs/>
+          <w:i/>
+          <w:iCs/>
+        </w:rPr>
         <w:t>:</w:t>
       </w:r>
     </w:p>
@@ -2912,6 +2982,7 @@
       <w:r>
         <w:t xml:space="preserve">L’idée simplifiée est d’établir une relation maître-esclave entre un serveur GATT (l’esclave) et un client (le maître), le serveur exposant à un client des données (des </w:t>
       </w:r>
+      <w:proofErr w:type="spellStart"/>
       <w:r>
         <w:rPr>
           <w:i/>
@@ -2919,6 +2990,7 @@
         </w:rPr>
         <w:t>attributes</w:t>
       </w:r>
+      <w:proofErr w:type="spellEnd"/>
       <w:r>
         <w:t xml:space="preserve"> présentés soit sous la forme de </w:t>
       </w:r>
@@ -2932,6 +3004,7 @@
       <w:r>
         <w:t xml:space="preserve">soit sous la forme de </w:t>
       </w:r>
+      <w:proofErr w:type="spellStart"/>
       <w:r>
         <w:rPr>
           <w:i/>
@@ -2939,6 +3012,7 @@
         </w:rPr>
         <w:t>characteristics</w:t>
       </w:r>
+      <w:proofErr w:type="spellEnd"/>
       <w:r>
         <w:t xml:space="preserve">).  </w:t>
       </w:r>
@@ -2994,16 +3068,26 @@
       <w:r>
         <w:t xml:space="preserve"> (</w:t>
       </w:r>
+      <w:proofErr w:type="spellStart"/>
       <w:r>
         <w:rPr>
           <w:i/>
           <w:iCs/>
         </w:rPr>
-        <w:t>Generic Access</w:t>
+        <w:t>Generic</w:t>
+      </w:r>
+      <w:proofErr w:type="spellEnd"/>
+      <w:r>
+        <w:rPr>
+          <w:i/>
+          <w:iCs/>
+        </w:rPr>
+        <w:t xml:space="preserve"> Access</w:t>
       </w:r>
       <w:r>
         <w:t xml:space="preserve">) qui présente une </w:t>
       </w:r>
+      <w:proofErr w:type="spellStart"/>
       <w:r>
         <w:rPr>
           <w:b/>
@@ -3011,6 +3095,7 @@
         </w:rPr>
         <w:t>characteristic</w:t>
       </w:r>
+      <w:proofErr w:type="spellEnd"/>
       <w:r>
         <w:t xml:space="preserve"> en lecture/notification et présente donc l’état réel de la porte.</w:t>
       </w:r>
@@ -3263,8 +3348,13 @@
           <w:numId w:val="16"/>
         </w:numPr>
       </w:pPr>
-      <w:r>
-        <w:t xml:space="preserve">ArduinoBLE.h : Cette librairie permet de mettre en place une communication BLE pour un composant Arduino. Elle permet en plus de respecter des spécifications propres au BLE (voir le site internet - </w:t>
+      <w:proofErr w:type="spellStart"/>
+      <w:r>
+        <w:t>ArduinoBLE.h</w:t>
+      </w:r>
+      <w:proofErr w:type="spellEnd"/>
+      <w:r>
+        <w:t xml:space="preserve"> : Cette librairie permet de mettre en place une communication BLE pour un composant Arduino. Elle permet en plus de respecter des spécifications propres au BLE (voir le site internet - </w:t>
       </w:r>
       <w:hyperlink r:id="rId25" w:history="1">
         <w:r>
@@ -3289,8 +3379,33 @@
           <w:i/>
           <w:iCs/>
         </w:rPr>
-        <w:t xml:space="preserve"> Generic Attributes</w:t>
-      </w:r>
+        <w:t xml:space="preserve"> </w:t>
+      </w:r>
+      <w:proofErr w:type="spellStart"/>
+      <w:r>
+        <w:rPr>
+          <w:i/>
+          <w:iCs/>
+        </w:rPr>
+        <w:t>Generic</w:t>
+      </w:r>
+      <w:proofErr w:type="spellEnd"/>
+      <w:r>
+        <w:rPr>
+          <w:i/>
+          <w:iCs/>
+        </w:rPr>
+        <w:t xml:space="preserve"> </w:t>
+      </w:r>
+      <w:proofErr w:type="spellStart"/>
+      <w:r>
+        <w:rPr>
+          <w:i/>
+          <w:iCs/>
+        </w:rPr>
+        <w:t>Attributes</w:t>
+      </w:r>
+      <w:proofErr w:type="spellEnd"/>
       <w:r>
         <w:t xml:space="preserve"> GATT)</w:t>
       </w:r>
@@ -3333,9 +3448,11 @@
       <w:r>
         <w:t>L’ensemble des codes relatifs au serveur Web et à l’application se trouvent sous le dossier ‘</w:t>
       </w:r>
+      <w:proofErr w:type="spellStart"/>
       <w:r>
         <w:t>AppMobile</w:t>
       </w:r>
+      <w:proofErr w:type="spellEnd"/>
       <w:r>
         <w:t xml:space="preserve">’ du dépôt git du projet, ils ont été </w:t>
       </w:r>
@@ -3368,7 +3485,67 @@
           <w:i/>
           <w:iCs/>
         </w:rPr>
-        <w:t>Accueil sur l’AppMobile (AppMobile/login.php) :</w:t>
+        <w:t>Accueil sur l’</w:t>
+      </w:r>
+      <w:proofErr w:type="spellStart"/>
+      <w:r>
+        <w:rPr>
+          <w:b/>
+          <w:bCs/>
+          <w:i/>
+          <w:iCs/>
+        </w:rPr>
+        <w:t>AppMobile</w:t>
+      </w:r>
+      <w:proofErr w:type="spellEnd"/>
+      <w:r>
+        <w:rPr>
+          <w:b/>
+          <w:bCs/>
+          <w:i/>
+          <w:iCs/>
+        </w:rPr>
+        <w:t> (</w:t>
+      </w:r>
+      <w:proofErr w:type="spellStart"/>
+      <w:r>
+        <w:rPr>
+          <w:b/>
+          <w:bCs/>
+          <w:i/>
+          <w:iCs/>
+        </w:rPr>
+        <w:t>AppMobile</w:t>
+      </w:r>
+      <w:proofErr w:type="spellEnd"/>
+      <w:r>
+        <w:rPr>
+          <w:b/>
+          <w:bCs/>
+          <w:i/>
+          <w:iCs/>
+        </w:rPr>
+        <w:t>/</w:t>
+      </w:r>
+      <w:proofErr w:type="spellStart"/>
+      <w:r>
+        <w:rPr>
+          <w:b/>
+          <w:bCs/>
+          <w:i/>
+          <w:iCs/>
+        </w:rPr>
+        <w:t>login.php</w:t>
+      </w:r>
+      <w:proofErr w:type="spellEnd"/>
+      <w:r>
+        <w:rPr>
+          <w:b/>
+          <w:bCs/>
+          <w:i/>
+          <w:iCs/>
+        </w:rPr>
+        <w:t>) :</w:t>
       </w:r>
     </w:p>
     <w:p>
@@ -3487,8 +3664,9 @@
           <w:i/>
           <w:iCs/>
         </w:rPr>
-        <w:t>d’un compte</w:t>
-      </w:r>
+        <w:t>d’un compte sur l’</w:t>
+      </w:r>
+      <w:proofErr w:type="spellStart"/>
       <w:r>
         <w:rPr>
           <w:b/>
@@ -3496,7 +3674,17 @@
           <w:i/>
           <w:iCs/>
         </w:rPr>
-        <w:t xml:space="preserve"> sur l’AppMobile :</w:t>
+        <w:t>AppMobile</w:t>
+      </w:r>
+      <w:proofErr w:type="spellEnd"/>
+      <w:r>
+        <w:rPr>
+          <w:b/>
+          <w:bCs/>
+          <w:i/>
+          <w:iCs/>
+        </w:rPr>
+        <w:t> :</w:t>
       </w:r>
     </w:p>
     <w:p>
@@ -3574,7 +3762,15 @@
     </w:p>
     <w:p>
       <w:r>
-        <w:t xml:space="preserve">Une fois le formulaire envoyé et la demande d’autorisation envoyée, un administrateur devra par l’intermédiaire de la page Administration valider son compte lui donner un rôle et définir les dates et plages horaires autorisées pour le visiteur : </w:t>
+        <w:t xml:space="preserve">Une fois le formulaire envoyé et la demande d’autorisation envoyée, un administrateur devra par l’intermédiaire de la page Administration valider son compte lui donner un rôle et définir les dates et plages </w:t>
+      </w:r>
+      <w:proofErr w:type="gramStart"/>
+      <w:r>
+        <w:t>horaires autorisées</w:t>
+      </w:r>
+      <w:proofErr w:type="gramEnd"/>
+      <w:r>
+        <w:t xml:space="preserve"> pour le visiteur : </w:t>
       </w:r>
     </w:p>
     <w:p>
@@ -3714,8 +3910,9 @@
           <w:iCs/>
         </w:rPr>
         <w:lastRenderedPageBreak/>
-        <w:t>Accès panneau de contrôle de</w:t>
-      </w:r>
+        <w:t>Accès panneau de contrôle de l’</w:t>
+      </w:r>
+      <w:proofErr w:type="spellStart"/>
       <w:r>
         <w:rPr>
           <w:b/>
@@ -3723,16 +3920,31 @@
           <w:i/>
           <w:iCs/>
         </w:rPr>
-        <w:t xml:space="preserve"> l’AppMobile :</w:t>
-      </w:r>
-    </w:p>
-    <w:p>
-      <w:r>
-        <w:t>Une fois le compte validé</w:t>
+        <w:t>AppMobile</w:t>
+      </w:r>
+      <w:proofErr w:type="spellEnd"/>
+      <w:r>
+        <w:rPr>
+          <w:b/>
+          <w:bCs/>
+          <w:i/>
+          <w:iCs/>
+        </w:rPr>
+        <w:t> :</w:t>
+      </w:r>
+    </w:p>
+    <w:p>
+      <w:r>
+        <w:t xml:space="preserve">Une fois </w:t>
+      </w:r>
+      <w:proofErr w:type="gramStart"/>
+      <w:r>
+        <w:t>le compte validé</w:t>
       </w:r>
       <w:r>
         <w:t>e</w:t>
       </w:r>
+      <w:proofErr w:type="gramEnd"/>
       <w:r>
         <w:t xml:space="preserve"> par un administrateur le visiteur aura accès au panneau de contrôle</w:t>
       </w:r>
@@ -3804,7 +4016,15 @@
         <w:t>L’action sur l’input switch affichera u</w:t>
       </w:r>
       <w:r>
-        <w:t>n message de confirmation javascript qui décrira l’action qui a été envoyé au broker MQTT pour déclencher la séquence d’ouverture/fermeture aux arduinos.</w:t>
+        <w:t xml:space="preserve">n message de confirmation javascript qui décrira l’action qui a été envoyé au broker MQTT pour déclencher la séquence d’ouverture/fermeture aux </w:t>
+      </w:r>
+      <w:proofErr w:type="spellStart"/>
+      <w:r>
+        <w:t>arduinos</w:t>
+      </w:r>
+      <w:proofErr w:type="spellEnd"/>
+      <w:r>
+        <w:t>.</w:t>
       </w:r>
     </w:p>
     <w:p/>
@@ -3830,8 +4050,9 @@
           <w:i/>
           <w:iCs/>
         </w:rPr>
-        <w:t>Fonctionnement</w:t>
-      </w:r>
+        <w:t>Fonctionnement de l’</w:t>
+      </w:r>
+      <w:proofErr w:type="spellStart"/>
       <w:r>
         <w:rPr>
           <w:b/>
@@ -3839,8 +4060,9 @@
           <w:i/>
           <w:iCs/>
         </w:rPr>
-        <w:t xml:space="preserve"> de l’AppMobile</w:t>
-      </w:r>
+        <w:t>AppMobile</w:t>
+      </w:r>
+      <w:proofErr w:type="spellEnd"/>
       <w:r>
         <w:rPr>
           <w:b/>
@@ -3848,25 +4070,85 @@
           <w:i/>
           <w:iCs/>
         </w:rPr>
-        <w:t xml:space="preserve"> et techno utilisées</w:t>
-      </w:r>
-      <w:r>
-        <w:rPr>
-          <w:b/>
-          <w:bCs/>
-          <w:i/>
-          <w:iCs/>
-        </w:rPr>
-        <w:t> :</w:t>
-      </w:r>
-    </w:p>
-    <w:p>
-      <w:r>
-        <w:t>L’application a été entièrement codé en php (version 7.3) et utilise la librairies bootstrap 4.4.1 pour la partie front et le côté responsive pour les différents devices qui y accèderont. Pour l’utilisation de la fonction de broker MQTT côté php il a été nécessaire de modifier le noyau de php pour activer le module Mosquitto et pouvoir utiliser sa classe associée et permettre à l’application côté php de pouvoir publish/subscrib</w:t>
+        <w:t xml:space="preserve"> et techno utilisées :</w:t>
+      </w:r>
+    </w:p>
+    <w:p>
+      <w:r>
+        <w:t xml:space="preserve">L’application a été entièrement codé en </w:t>
+      </w:r>
+      <w:proofErr w:type="spellStart"/>
+      <w:r>
+        <w:t>php</w:t>
+      </w:r>
+      <w:proofErr w:type="spellEnd"/>
+      <w:r>
+        <w:t xml:space="preserve"> (version 7.3) et utilise la librairies </w:t>
+      </w:r>
+      <w:proofErr w:type="spellStart"/>
+      <w:r>
+        <w:t>bootstrap</w:t>
+      </w:r>
+      <w:proofErr w:type="spellEnd"/>
+      <w:r>
+        <w:t xml:space="preserve"> 4.4.1 pour la partie front et le côté responsive pour les différents </w:t>
+      </w:r>
+      <w:proofErr w:type="spellStart"/>
+      <w:r>
+        <w:t>devices</w:t>
+      </w:r>
+      <w:proofErr w:type="spellEnd"/>
+      <w:r>
+        <w:t xml:space="preserve"> qui y accèderont. Pour l’utilisation de la fonction de broker MQTT côté </w:t>
+      </w:r>
+      <w:proofErr w:type="spellStart"/>
+      <w:r>
+        <w:t>php</w:t>
+      </w:r>
+      <w:proofErr w:type="spellEnd"/>
+      <w:r>
+        <w:t xml:space="preserve"> il a été nécessaire de modifier le noyau de </w:t>
+      </w:r>
+      <w:proofErr w:type="spellStart"/>
+      <w:r>
+        <w:t>php</w:t>
+      </w:r>
+      <w:proofErr w:type="spellEnd"/>
+      <w:r>
+        <w:t xml:space="preserve"> pour activer le module </w:t>
+      </w:r>
+      <w:proofErr w:type="spellStart"/>
+      <w:r>
+        <w:t>Mosquitto</w:t>
+      </w:r>
+      <w:proofErr w:type="spellEnd"/>
+      <w:r>
+        <w:t xml:space="preserve"> et pouvoir utiliser sa classe associée et permettre à l’application côté </w:t>
+      </w:r>
+      <w:proofErr w:type="spellStart"/>
+      <w:r>
+        <w:t>php</w:t>
+      </w:r>
+      <w:proofErr w:type="spellEnd"/>
+      <w:r>
+        <w:t xml:space="preserve"> de pouvoir </w:t>
+      </w:r>
+      <w:proofErr w:type="spellStart"/>
+      <w:r>
+        <w:t>publish</w:t>
+      </w:r>
+      <w:proofErr w:type="spellEnd"/>
+      <w:r>
+        <w:t>/</w:t>
+      </w:r>
+      <w:proofErr w:type="spellStart"/>
+      <w:r>
+        <w:t>subscrib</w:t>
       </w:r>
       <w:r>
         <w:t>e</w:t>
       </w:r>
+      <w:proofErr w:type="spellEnd"/>
       <w:r>
         <w:t xml:space="preserve"> à nos topics.</w:t>
       </w:r>
@@ -3942,7 +4224,15 @@
         </w:drawing>
       </w:r>
       <w:r>
-        <w:t xml:space="preserve">Derrière nous avons une base de données MariaDB </w:t>
+        <w:t xml:space="preserve">Derrière nous avons une base de données </w:t>
+      </w:r>
+      <w:proofErr w:type="spellStart"/>
+      <w:r>
+        <w:t>MariaDB</w:t>
+      </w:r>
+      <w:proofErr w:type="spellEnd"/>
+      <w:r>
+        <w:t xml:space="preserve"> </w:t>
       </w:r>
       <w:r>
         <w:t>10.3.22 – Raspbian 10</w:t>
@@ -3950,29 +4240,73 @@
     </w:p>
     <w:p>
       <w:r>
-        <w:t>Dans laquelle nous stockons la liste des utilisateurs, les cartes RFID (‘uids’) validées et les rôles/permissions.</w:t>
-      </w:r>
-    </w:p>
-    <w:p>
-      <w:r>
-        <w:t xml:space="preserve">Côté php nous utilisons la méthode PDO grâce au fichier de config_db.php qui contient les paramètres d’authentification à la base et crée un objet PDO qui nous servira </w:t>
-      </w:r>
-      <w:r>
-        <w:t xml:space="preserve">pour </w:t>
-      </w:r>
-      <w:r>
-        <w:t>accéder</w:t>
-      </w:r>
-      <w:r>
-        <w:t xml:space="preserve"> aux informations de la BDD</w:t>
-      </w:r>
-      <w:r>
-        <w:t>.</w:t>
-      </w:r>
-    </w:p>
-    <w:p>
-      <w:r>
-        <w:t>Dans la partie login.php nous faisons de multiples contrôle sur l’username, le password envoyé par le formulaire puis nous vérifions à l’aide d’une succession de conditions que le statut du compte est validé (égal à 1) puis que la date courante (correspondante au moment de l’authentification) est comprise entre les 2 dates définies par l’administrateur pour ce visiteur et enfin que l’heure de connexion est comprise entre les plages horaires définies par celui-ci encore.</w:t>
+        <w:t>Dans laquelle nous stockons la liste des utilisateurs, les cartes RFID (‘</w:t>
+      </w:r>
+      <w:proofErr w:type="spellStart"/>
+      <w:r>
+        <w:t>uids</w:t>
+      </w:r>
+      <w:proofErr w:type="spellEnd"/>
+      <w:r>
+        <w:t>’) validées et les rôles/permissions.</w:t>
+      </w:r>
+    </w:p>
+    <w:p>
+      <w:r>
+        <w:t xml:space="preserve">Côté </w:t>
+      </w:r>
+      <w:proofErr w:type="spellStart"/>
+      <w:r>
+        <w:t>php</w:t>
+      </w:r>
+      <w:proofErr w:type="spellEnd"/>
+      <w:r>
+        <w:t xml:space="preserve"> nous utilisons la méthode PDO grâce au fichier de </w:t>
+      </w:r>
+      <w:proofErr w:type="spellStart"/>
+      <w:r>
+        <w:t>config_db.php</w:t>
+      </w:r>
+      <w:proofErr w:type="spellEnd"/>
+      <w:r>
+        <w:t xml:space="preserve"> qui contient les paramètres d’authentification à la base et crée un objet PDO qui nous servira pour accéder aux informations de la BDD.</w:t>
+      </w:r>
+    </w:p>
+    <w:p>
+      <w:r>
+        <w:t xml:space="preserve">Dans la partie </w:t>
+      </w:r>
+      <w:proofErr w:type="spellStart"/>
+      <w:r>
+        <w:t>login.php</w:t>
+      </w:r>
+      <w:proofErr w:type="spellEnd"/>
+      <w:r>
+        <w:t xml:space="preserve"> nous faisons de </w:t>
+      </w:r>
+      <w:proofErr w:type="gramStart"/>
+      <w:r>
+        <w:t>multiples contrôle</w:t>
+      </w:r>
+      <w:proofErr w:type="gramEnd"/>
+      <w:r>
+        <w:t xml:space="preserve"> sur l’</w:t>
+      </w:r>
+      <w:proofErr w:type="spellStart"/>
+      <w:r>
+        <w:t>username</w:t>
+      </w:r>
+      <w:proofErr w:type="spellEnd"/>
+      <w:r>
+        <w:t xml:space="preserve">, le </w:t>
+      </w:r>
+      <w:proofErr w:type="spellStart"/>
+      <w:r>
+        <w:t>password</w:t>
+      </w:r>
+      <w:proofErr w:type="spellEnd"/>
+      <w:r>
+        <w:t xml:space="preserve"> envoyé par le formulaire puis nous vérifions à l’aide d’une succession de conditions que le statut du compte est validé (égal à 1) puis que la date courante (correspondante au moment de l’authentification) est comprise entre les 2 dates définies par l’administrateur pour ce visiteur et enfin que l’heure de connexion est comprise entre les plages horaires définies par celui-ci encore.</w:t>
       </w:r>
     </w:p>
     <w:p>
@@ -3986,11 +4320,37 @@
         <w:t xml:space="preserve"> sont fait sur le contenu des champs </w:t>
       </w:r>
       <w:r>
-        <w:t>+ ajout de la fonction htmlspecialchars() pour éviter que ces champs contiennent des caractères interprétables</w:t>
-      </w:r>
-      <w:r>
-        <w:t xml:space="preserve"> de même que pour la partie register.php et admin_user.php</w:t>
-      </w:r>
+        <w:t xml:space="preserve">+ ajout de la fonction </w:t>
+      </w:r>
+      <w:proofErr w:type="spellStart"/>
+      <w:proofErr w:type="gramStart"/>
+      <w:r>
+        <w:t>htmlspecialchars</w:t>
+      </w:r>
+      <w:proofErr w:type="spellEnd"/>
+      <w:r>
+        <w:t>(</w:t>
+      </w:r>
+      <w:proofErr w:type="gramEnd"/>
+      <w:r>
+        <w:t>) pour éviter que ces champs contiennent des caractères interprétables</w:t>
+      </w:r>
+      <w:r>
+        <w:t xml:space="preserve"> de même que pour la partie </w:t>
+      </w:r>
+      <w:proofErr w:type="spellStart"/>
+      <w:r>
+        <w:t>register.php</w:t>
+      </w:r>
+      <w:proofErr w:type="spellEnd"/>
+      <w:r>
+        <w:t xml:space="preserve"> et </w:t>
+      </w:r>
+      <w:proofErr w:type="spellStart"/>
+      <w:r>
+        <w:t>admin_user.php</w:t>
+      </w:r>
+      <w:proofErr w:type="spellEnd"/>
     </w:p>
     <w:p>
       <w:r>
@@ -4062,7 +4422,23 @@
         </w:drawing>
       </w:r>
       <w:r>
-        <w:t>De plus une fonction my_log est définie et enregistre dans un fichier texte /my_log/log.txt les activités sur l’application</w:t>
+        <w:t xml:space="preserve">De plus une fonction </w:t>
+      </w:r>
+      <w:proofErr w:type="spellStart"/>
+      <w:r>
+        <w:t>my_log</w:t>
+      </w:r>
+      <w:proofErr w:type="spellEnd"/>
+      <w:r>
+        <w:t xml:space="preserve"> est définie et enregistre dans un fichier texte /</w:t>
+      </w:r>
+      <w:proofErr w:type="spellStart"/>
+      <w:r>
+        <w:t>my_log</w:t>
+      </w:r>
+      <w:proofErr w:type="spellEnd"/>
+      <w:r>
+        <w:t>/log.txt les activités sur l’application</w:t>
       </w:r>
       <w:r>
         <w:t>.</w:t>
@@ -4074,7 +4450,15 @@
     <w:p>
       <w:r>
         <w:lastRenderedPageBreak/>
-        <w:t>De plus l’accès en HTTPS est activé et son accès en HTTP désactivé, le certificat est bien crée mais comme non validé par une autorité de certification, le navigateur annonce un problème de sécurité lors de la 1</w:t>
+        <w:t xml:space="preserve">De plus l’accès en HTTPS est activé et son accès en HTTP désactivé, le certificat est bien </w:t>
+      </w:r>
+      <w:proofErr w:type="gramStart"/>
+      <w:r>
+        <w:t>crée</w:t>
+      </w:r>
+      <w:proofErr w:type="gramEnd"/>
+      <w:r>
+        <w:t xml:space="preserve"> mais comme non validé par une autorité de certification, le navigateur annonce un problème de sécurité lors de la 1</w:t>
       </w:r>
       <w:r>
         <w:rPr>
@@ -4088,6 +4472,9 @@
     </w:p>
     <w:p>
       <w:r>
+        <w:rPr>
+          <w:noProof/>
+        </w:rPr>
         <w:drawing>
           <wp:inline distT="0" distB="0" distL="0" distR="0" wp14:anchorId="5192DC6F" wp14:editId="3485F081">
             <wp:extent cx="3063834" cy="2870184"/>
@@ -4131,6 +4518,9 @@
         <w:t xml:space="preserve"> </w:t>
       </w:r>
       <w:r>
+        <w:rPr>
+          <w:noProof/>
+        </w:rPr>
         <w:drawing>
           <wp:inline distT="0" distB="0" distL="0" distR="0" wp14:anchorId="310A0E85" wp14:editId="69DBD5E9">
             <wp:extent cx="3867690" cy="4829849"/>
@@ -4198,7 +4588,15 @@
     </w:p>
     <w:p>
       <w:r>
-        <w:t>Au cours du développement de notre projet une problématique est rapidement apparue sur les interfaces à mettre en œuvre pour permettre la communication entre nos différents composant et par la même occasion la nécessité d’utiliser des scripts écrits en python pour répondre à ce point. Etant tout deux issus d’une reconversion professionnelle, nos connaissances en Python sont très limitées et ce point a été pour nous l’occasion de renforcer nos compétences sur ce langage.</w:t>
+        <w:t xml:space="preserve">Au cours du développement de notre projet une problématique est rapidement apparue sur les interfaces à mettre en œuvre pour permettre la communication entre nos différents composant et par la même occasion la nécessité d’utiliser des scripts écrits en python pour répondre à ce point. Etant </w:t>
+      </w:r>
+      <w:proofErr w:type="spellStart"/>
+      <w:r>
+        <w:t>tout</w:t>
+      </w:r>
+      <w:proofErr w:type="spellEnd"/>
+      <w:r>
+        <w:t xml:space="preserve"> deux issus d’une reconversion professionnelle, nos connaissances en Python sont très limitées et ce point a été pour nous l’occasion de renforcer nos compétences sur ce langage.</w:t>
       </w:r>
     </w:p>
     <w:p/>
@@ -4248,12 +4646,28 @@
     <w:p>
       <w:r>
         <w:tab/>
-        <w:t>Ce script permet la mise en place d’une communication entre l’ESP et le Raspberry Pi. En effet connectés via le réseau WiFi local (dans notre situation et dans le cadre du confinement, nous avons été obligés de travailler à distance en utilisant une IP publique et une redirection de port) la clé chiffrée est transmis via le protocole MQTT et il convient de mettre en place cette communication via un script python.</w:t>
-      </w:r>
-    </w:p>
-    <w:p>
-      <w:r>
-        <w:t>Dans la version finalisée de notre projet, ce script est appelé lors du boot du Raspberry Pi et doit tourner en permanence, à l’écoute d’une publication sur le topic dédié par l’ESP. Concrètement, le script met en place une connexion au broker MQTT (client « Python ») et souscrit au topic « guizard/hodor/uid » dans l’attente d’une clé chiffrée. Lorsqu’une clé est scannée, la clé chiffrée est publiée et, via la clé partagée entre le Raspberry Pi et l’ESP, la clé est déchiffrée et une connexion à la base de données est mise en place pour aller vérifier la validité ou non de la carte scannée.</w:t>
+        <w:t xml:space="preserve">Ce script permet la mise en place d’une communication entre l’ESP et le Raspberry Pi. En effet connectés via le réseau WiFi local (dans notre situation et dans le cadre du confinement, nous avons été obligés de travailler à distance en utilisant une IP publique et une redirection de port) la clé chiffrée est </w:t>
+      </w:r>
+      <w:proofErr w:type="gramStart"/>
+      <w:r>
+        <w:t>transmis</w:t>
+      </w:r>
+      <w:proofErr w:type="gramEnd"/>
+      <w:r>
+        <w:t xml:space="preserve"> via le protocole MQTT et il convient de mettre en place cette communication via un script python.</w:t>
+      </w:r>
+    </w:p>
+    <w:p>
+      <w:r>
+        <w:t>Dans la version finalisée de notre projet, ce script est appelé lors du boot du Raspberry Pi et doit tourner en permanence, à l’écoute d’une publication sur le topic dédié par l’ESP. Concrètement, le script met en place une connexion au broker MQTT (client « Python ») et souscrit au topic « guizard/hodor/</w:t>
+      </w:r>
+      <w:proofErr w:type="spellStart"/>
+      <w:r>
+        <w:t>uid</w:t>
+      </w:r>
+      <w:proofErr w:type="spellEnd"/>
+      <w:r>
+        <w:t> » dans l’attente d’une clé chiffrée. Lorsqu’une clé est scannée, la clé chiffrée est publiée et, via la clé partagée entre le Raspberry Pi et l’ESP, la clé est déchiffrée et une connexion à la base de données est mise en place pour aller vérifier la validité ou non de la carte scannée.</w:t>
       </w:r>
     </w:p>
     <w:p>
@@ -4314,22 +4728,103 @@
       <w:r>
         <w:t>, une commande doit être transmise à l’actionneur via le protocole Bluetooth LE.</w:t>
       </w:r>
-    </w:p>
-    <w:p/>
-    <w:p/>
-    <w:p/>
-    <w:p/>
-    <w:p/>
-    <w:p/>
-    <w:p/>
-    <w:p/>
-    <w:p/>
-    <w:p/>
-    <w:p/>
-    <w:p/>
-    <w:p/>
-    <w:p/>
-    <w:p/>
+      <w:r>
+        <w:t xml:space="preserve"> </w:t>
+      </w:r>
+    </w:p>
+    <w:p>
+      <w:r>
+        <w:t xml:space="preserve">De plus dans le cadre de la gestion </w:t>
+      </w:r>
+      <w:r>
+        <w:t>des logs</w:t>
+      </w:r>
+      <w:r>
+        <w:t xml:space="preserve"> nous ne sommes pas encore </w:t>
+      </w:r>
+      <w:r>
+        <w:t>parvenus</w:t>
+      </w:r>
+      <w:r>
+        <w:t xml:space="preserve"> à déclencher l’écriture dans le fichier des logs (partagé avec l’application Web PHP) lorsqu’une carte est scannée.</w:t>
+      </w:r>
+    </w:p>
+    <w:p/>
+    <w:p>
+      <w:pPr>
+        <w:pBdr>
+          <w:top w:val="single" w:sz="4" w:space="1" w:color="auto"/>
+          <w:left w:val="single" w:sz="4" w:space="4" w:color="auto"/>
+          <w:bottom w:val="single" w:sz="4" w:space="0" w:color="auto"/>
+          <w:right w:val="single" w:sz="4" w:space="4" w:color="auto"/>
+        </w:pBdr>
+        <w:rPr>
+          <w:b/>
+          <w:bCs/>
+          <w:i/>
+          <w:iCs/>
+        </w:rPr>
+      </w:pPr>
+      <w:r>
+        <w:rPr>
+          <w:b/>
+          <w:bCs/>
+          <w:i/>
+          <w:iCs/>
+        </w:rPr>
+        <w:t xml:space="preserve">Fichier </w:t>
+      </w:r>
+      <w:r>
+        <w:rPr>
+          <w:b/>
+          <w:bCs/>
+          <w:i/>
+          <w:iCs/>
+        </w:rPr>
+        <w:t>codePyDoorStatus</w:t>
+      </w:r>
+      <w:r>
+        <w:rPr>
+          <w:b/>
+          <w:bCs/>
+          <w:i/>
+          <w:iCs/>
+        </w:rPr>
+        <w:t xml:space="preserve">.py </w:t>
+      </w:r>
+      <w:r>
+        <w:rPr>
+          <w:b/>
+          <w:bCs/>
+          <w:i/>
+          <w:iCs/>
+        </w:rPr>
+        <w:t>:</w:t>
+      </w:r>
+    </w:p>
+    <w:p>
+      <w:pPr>
+        <w:ind w:firstLine="720"/>
+      </w:pPr>
+      <w:r>
+        <w:t xml:space="preserve">Lors du développement de l’application Web, il est apparu qu’il était nécessaire d’avoir la possibilité de connaître le statut de la porte. </w:t>
+      </w:r>
+    </w:p>
+    <w:p>
+      <w:r>
+        <w:t xml:space="preserve">En effet, comme expliqué plus haut, l’idée de conserver en base de données le statut de la porte (ouvert/fermé) risquant d’introduire un risque de désynchronisation, nous avons imaginé la possibilité d’interroger le Arduino Nano BLE relié au servo moteur afin que celui-ci nous transmette le statut réel de porte. Pour mettre en place ce point, il nous a paru nécessaire d’écrire un deuxième script Python ; celui-ci permettant lors de l’arrivée sur la page web permettant d’ouvrir la porte, de faire une requête via le broker MQTT sur le topic dédié (« guizard/hodor/doorStatus »). </w:t>
+      </w:r>
+    </w:p>
+    <w:p>
+      <w:r>
+        <w:t>Ce script attend donc la publication sur ce topic pour interroger via le protocole BLE le Arduino qui transmettra le statut, statut que le script relayera via le broker MQTT vers le serveur d’application Web permettant par la suite d’afficher le statut réel de la porte.</w:t>
+      </w:r>
+    </w:p>
+    <w:p>
+      <w:r>
+        <w:t xml:space="preserve">Il est important de noter qu’au regard des difficultés rencontrées pour ce qui concerne le développement des relations BLE entre notre Raspberry Pi et les Arduino Nano BLE 33, nous avons décidé pour l’instant de simuler cette interaction. </w:t>
+      </w:r>
+    </w:p>
     <w:p/>
     <w:p/>
     <w:p/>
@@ -4364,23 +4859,72 @@
       </w:r>
       <w:bookmarkEnd w:id="11"/>
     </w:p>
-    <w:p/>
-    <w:p>
-      <w:r>
-        <w:t>Bilan de ce qui a effectivement été fait.</w:t>
-      </w:r>
-    </w:p>
-    <w:p>
-      <w:r>
-        <w:t>Bilan des compétences qu’on a pu développer sur ce projet.</w:t>
-      </w:r>
-    </w:p>
-    <w:p>
-      <w:r>
-        <w:t>Mea Culpa sur ce qu’il reste à faire.</w:t>
-      </w:r>
-    </w:p>
-    <w:p/>
+    <w:p>
+      <w:r>
+        <w:t>Pour conclure le présent rapport, nous tenons à souligner les différents points abordés au cours de ce projet de groupe.</w:t>
+      </w:r>
+    </w:p>
+    <w:p>
+      <w:r>
+        <w:t xml:space="preserve">En tant que binôme nous avons essayé de traiter le maximum de sujet et de fournir un produit dans son stade d’avancement le plus aboutit. Il est certain </w:t>
+      </w:r>
+      <w:r>
+        <w:t>que les difficultés rencontrées pour ce qui concerne le développement relatif aux échanges via le Bluetooth Low Energy nous ont ralenti plus que nous l’imaginions. Il convient donc de faire une rétrospective de ce qui a pu être mener à bien et ce qui a été mis de côté et reste donc à compléter.</w:t>
+      </w:r>
+    </w:p>
+    <w:p>
+      <w:r>
+        <w:tab/>
+        <w:t>Au regard des objectifs fixés au début du projet et des fonctionnalités détaillées ci-dessus, nous avons pu mettre en place la lecture et la transmission des informations lues à partir de cartes et badges RFID. Nous sommes parvenus à définir le Raspberry Pi comme l’élément central de notre solution en nous appuyant sur le protocole d’échange MQTT. Le broker permettant de faire le relai entre nos composants (logiciels et matériels) nous avons ainsi, et ce malgré le confinement généralisé, travailler de concert pour mettre en place un serveur MQTT et permettre la communication entre le Raspberry Pi situé à Nice chez Raphaël et le lecteur RFID chez Wilfrid à Vallauris.</w:t>
+      </w:r>
+    </w:p>
+    <w:p>
+      <w:r>
+        <w:t>Il nous a également été possible de développer une application Web et mettre en place une base de données contenant les informations d’ouverture de notre système HODOR.</w:t>
+      </w:r>
+    </w:p>
+    <w:p>
+      <w:pPr>
+        <w:ind w:firstLine="720"/>
+      </w:pPr>
+      <w:r>
+        <w:t>Comme cela a pu être expliquer ci-dessus, l’utilisation du Bluetooth Low Energy (essentiellement à partir du Raspberry Pi) nous a fortement limité dans notre avancement. En effet, nous n’avons à ce jour, pas réussi à faire communiquer en BLE le Raspberry Pi avec les Arduino Nano BLE 33. La façon d’utiliser ce protocole, bien que clair dans ces spécifications, semble instable lorsqu’on utilise l’antenne WiFi du composant. Malgré tous nos efforts concernant ce point et l’utilisation de BLE à partir de script Python (principalement via la librairie</w:t>
+      </w:r>
+      <w:r>
+        <w:t xml:space="preserve"> </w:t>
+      </w:r>
+      <w:r>
+        <w:rPr>
+          <w:b/>
+          <w:bCs/>
+          <w:i/>
+          <w:iCs/>
+        </w:rPr>
+        <w:t>pygatt</w:t>
+      </w:r>
+      <w:r>
+        <w:t xml:space="preserve">) nous avons préféré concentrer nos efforts sur la mise en place d’une application Web et une communication entre l’ESP8266 et le Raspberry Pi </w:t>
+      </w:r>
+      <w:r>
+        <w:t>opérationnelle</w:t>
+      </w:r>
+      <w:r>
+        <w:t>s.</w:t>
+      </w:r>
+    </w:p>
+    <w:p>
+      <w:r>
+        <w:tab/>
+        <w:t>Malgré ces choix (qui ont limités l’avancement du produit présenté ici) ce projet a été pour nous l’occasion d’approfondir nos compétences concernant certains protocoles de communication (tel que le broker MQTT découvert en cours) ou encore dans le langage PHP (utilisé couramment par Raphaël mais pas par Wilfrid) cela a été pour nous l’occasion de développer de réelles compétences sur la mise en œuvre d’un serveur web et son accès via une redirection de ports.</w:t>
+      </w:r>
+    </w:p>
+    <w:p>
+      <w:r>
+        <w:t>De plus, étant tous deux issus d’une reconversion professionnelle et n’ayant par-là pas eu de réelle formation en informatique en dehors des cours apportés par la licence professionnelle IOTIA, ce fut pour nous l’occasion de travailler avec le langage Python et ainsi découvrir le développement de scripts utilisés dans notre projet.</w:t>
+      </w:r>
+      <w:bookmarkStart w:id="12" w:name="_GoBack"/>
+      <w:bookmarkEnd w:id="12"/>
+    </w:p>
     <w:sectPr>
       <w:footerReference w:type="default" r:id="rId37"/>
       <w:pgSz w:w="11906" w:h="16838" w:code="9"/>
@@ -5228,7 +5772,7 @@
       </w:pPr>
     </w:pPrDefault>
   </w:docDefaults>
-  <w:latentStyles w:defLockedState="0" w:defUIPriority="99" w:defSemiHidden="0" w:defUnhideWhenUsed="0" w:defQFormat="0" w:count="376">
+  <w:latentStyles w:defLockedState="0" w:defUIPriority="99" w:defSemiHidden="0" w:defUnhideWhenUsed="0" w:defQFormat="0" w:count="377">
     <w:lsdException w:name="Normal" w:uiPriority="0" w:qFormat="1"/>
     <w:lsdException w:name="heading 1" w:uiPriority="9" w:qFormat="1"/>
     <w:lsdException w:name="heading 2" w:semiHidden="1" w:uiPriority="9" w:unhideWhenUsed="1" w:qFormat="1"/>
@@ -5334,7 +5878,6 @@
     <w:lsdException w:name="HTML Sample" w:semiHidden="1" w:unhideWhenUsed="1"/>
     <w:lsdException w:name="HTML Typewriter" w:semiHidden="1" w:unhideWhenUsed="1"/>
     <w:lsdException w:name="HTML Variable" w:semiHidden="1" w:unhideWhenUsed="1"/>
-    <w:lsdException w:name="Normal Table" w:semiHidden="1" w:unhideWhenUsed="1"/>
     <w:lsdException w:name="annotation subject" w:semiHidden="1" w:unhideWhenUsed="1"/>
     <w:lsdException w:name="No List" w:semiHidden="1" w:unhideWhenUsed="1"/>
     <w:lsdException w:name="Outline List 1" w:semiHidden="1" w:unhideWhenUsed="1"/>
@@ -5381,10 +5924,8 @@
     <w:lsdException w:name="Table Subtle 2" w:semiHidden="1" w:unhideWhenUsed="1"/>
     <w:lsdException w:name="Table Web 1" w:semiHidden="1" w:unhideWhenUsed="1"/>
     <w:lsdException w:name="Table Web 2" w:semiHidden="1" w:unhideWhenUsed="1"/>
-    <w:lsdException w:name="Table Web 3" w:semiHidden="1" w:unhideWhenUsed="1"/>
     <w:lsdException w:name="Balloon Text" w:semiHidden="1" w:unhideWhenUsed="1"/>
     <w:lsdException w:name="Table Grid" w:uiPriority="39"/>
-    <w:lsdException w:name="Table Theme" w:semiHidden="1" w:unhideWhenUsed="1"/>
     <w:lsdException w:name="Placeholder Text" w:semiHidden="1"/>
     <w:lsdException w:name="No Spacing" w:semiHidden="1" w:uiPriority="1" w:unhideWhenUsed="1" w:qFormat="1"/>
     <w:lsdException w:name="Light Shading" w:uiPriority="60"/>
@@ -5605,6 +6146,7 @@
     <w:lsdException w:name="Hashtag" w:semiHidden="1" w:unhideWhenUsed="1"/>
     <w:lsdException w:name="Unresolved Mention" w:semiHidden="1" w:unhideWhenUsed="1"/>
     <w:lsdException w:name="Smart Link" w:semiHidden="1" w:unhideWhenUsed="1"/>
+    <w:lsdException w:name="Smart Link Error" w:semiHidden="1" w:unhideWhenUsed="1"/>
   </w:latentStyles>
   <w:style w:type="paragraph" w:default="1" w:styleId="Normal">
     <w:name w:val="Normal"/>
@@ -6941,7 +7483,7 @@
 </file>
 
 <file path=customXml/itemProps1.xml><?xml version="1.0" encoding="utf-8"?>
-<ds:datastoreItem xmlns:ds="http://schemas.openxmlformats.org/officeDocument/2006/customXml" ds:itemID="{82FAD1CE-926B-4194-BB14-18E711983337}">
+<ds:datastoreItem xmlns:ds="http://schemas.openxmlformats.org/officeDocument/2006/customXml" ds:itemID="{3D2F1B61-3631-4824-8481-0D8ADFDF0679}">
   <ds:schemaRefs>
     <ds:schemaRef ds:uri="http://schemas.openxmlformats.org/officeDocument/2006/bibliography"/>
   </ds:schemaRefs>

</xml_diff>